<commit_message>
Added reference to limitations section of to do list
</commit_message>
<xml_diff>
--- a/Doc/To do list.docx
+++ b/Doc/To do list.docx
@@ -80,6 +80,17 @@
     <w:p>
       <w:r>
         <w:t xml:space="preserve">  Limitations</w:t>
+      </w:r>
+      <w:r>
+        <w:t xml:space="preserve"> (such as differential privacy)</w:t>
+      </w:r>
+    </w:p>
+    <w:p>
+      <w:r>
+        <w:t xml:space="preserve">    </w:t>
+      </w:r>
+      <w:r>
+        <w:t>https://pubmed.ncbi.nlm.nih.gov/33351654/</w:t>
       </w:r>
     </w:p>
     <w:p>

</xml_diff>